<commit_message>
Initial commit for most files related to Assignment 1.
</commit_message>
<xml_diff>
--- a/CelsiusToFahrenheit/COMP268_Assign0Q01_MyProgramProfile.docx
+++ b/CelsiusToFahrenheit/COMP268_Assign0Q01_MyProgramProfile.docx
@@ -268,7 +268,7 @@
               <w:docPart w:val="4B9D6BB087274A0AABD3DB9FD42E80D6"/>
             </w:placeholder>
             <w:dataBinding w:prefixMappings="xmlns:ns0='http://schemas.microsoft.com/office/2006/coverPageProps' " w:xpath="/ns0:CoverPageProperties[1]/ns0:PublishDate[1]" w:storeItemID="{55AF091B-3C7A-41E3-B477-F2FDAA23CFDA}"/>
-            <w:date w:fullDate="2017-04-18T00:00:00Z">
+            <w:date w:fullDate="2017-05-09T00:00:00Z">
               <w:dateFormat w:val="yyyy/MM/dd"/>
               <w:lid w:val="en-US"/>
               <w:storeMappedDataAs w:val="dateTime"/>
@@ -294,7 +294,7 @@
                     <w:i/>
                     <w:lang w:val="en-US"/>
                   </w:rPr>
-                  <w:t>2017/04/18</w:t>
+                  <w:t>2017/05/09</w:t>
                 </w:r>
               </w:p>
             </w:tc>
@@ -309,6 +309,8 @@
       <w:r>
         <w:t>1. Problem Statement</w:t>
       </w:r>
+      <w:bookmarkStart w:id="0" w:name="_GoBack"/>
+      <w:bookmarkEnd w:id="0"/>
     </w:p>
     <w:p>
       <w:pPr>
@@ -666,41 +668,13 @@
                 <w:lang w:eastAsia="en-CA"/>
               </w:rPr>
             </w:pPr>
-            <w:proofErr w:type="spellStart"/>
-            <w:r>
-              <w:rPr>
-                <w:rFonts w:ascii="Calibri" w:eastAsia="Times New Roman" w:hAnsi="Calibri" w:cs="Calibri"/>
-                <w:color w:val="000000"/>
-                <w:lang w:eastAsia="en-CA"/>
-              </w:rPr>
-              <w:t>CelsiusToFahrenheit</w:t>
-            </w:r>
-            <w:proofErr w:type="spellEnd"/>
-            <w:r>
-              <w:rPr>
-                <w:rFonts w:ascii="Calibri" w:eastAsia="Times New Roman" w:hAnsi="Calibri" w:cs="Calibri"/>
-                <w:color w:val="000000"/>
-                <w:lang w:eastAsia="en-CA"/>
-              </w:rPr>
-              <w:t xml:space="preserve"> class wasn’t found in </w:t>
-            </w:r>
-            <w:proofErr w:type="spellStart"/>
-            <w:r>
-              <w:rPr>
-                <w:rFonts w:ascii="Calibri" w:eastAsia="Times New Roman" w:hAnsi="Calibri" w:cs="Calibri"/>
-                <w:color w:val="000000"/>
-                <w:lang w:eastAsia="en-CA"/>
-              </w:rPr>
-              <w:t>CelsiusToFahrenheit</w:t>
-            </w:r>
-            <w:proofErr w:type="spellEnd"/>
-            <w:r>
-              <w:rPr>
-                <w:rFonts w:ascii="Calibri" w:eastAsia="Times New Roman" w:hAnsi="Calibri" w:cs="Calibri"/>
-                <w:color w:val="000000"/>
-                <w:lang w:eastAsia="en-CA"/>
-              </w:rPr>
-              <w:t xml:space="preserve"> project.</w:t>
+            <w:r>
+              <w:rPr>
+                <w:rFonts w:ascii="Calibri" w:eastAsia="Times New Roman" w:hAnsi="Calibri" w:cs="Calibri"/>
+                <w:color w:val="000000"/>
+                <w:lang w:eastAsia="en-CA"/>
+              </w:rPr>
+              <w:t>CelsiusToFahrenheit class wasn’t found in CelsiusToFahrenheit project.</w:t>
             </w:r>
           </w:p>
         </w:tc>
@@ -845,41 +819,13 @@
                 <w:lang w:eastAsia="en-CA"/>
               </w:rPr>
             </w:pPr>
-            <w:proofErr w:type="spellStart"/>
-            <w:r>
-              <w:rPr>
-                <w:rFonts w:ascii="Calibri" w:eastAsia="Times New Roman" w:hAnsi="Calibri" w:cs="Calibri"/>
-                <w:color w:val="000000"/>
-                <w:lang w:eastAsia="en-CA"/>
-              </w:rPr>
-              <w:t>CelsiusToFahrenheit</w:t>
-            </w:r>
-            <w:proofErr w:type="spellEnd"/>
-            <w:r>
-              <w:rPr>
-                <w:rFonts w:ascii="Calibri" w:eastAsia="Times New Roman" w:hAnsi="Calibri" w:cs="Calibri"/>
-                <w:color w:val="000000"/>
-                <w:lang w:eastAsia="en-CA"/>
-              </w:rPr>
-              <w:t xml:space="preserve"> class wasn’t found in </w:t>
-            </w:r>
-            <w:proofErr w:type="spellStart"/>
-            <w:r>
-              <w:rPr>
-                <w:rFonts w:ascii="Calibri" w:eastAsia="Times New Roman" w:hAnsi="Calibri" w:cs="Calibri"/>
-                <w:color w:val="000000"/>
-                <w:lang w:eastAsia="en-CA"/>
-              </w:rPr>
-              <w:t>CelsiusToFahrenheit</w:t>
-            </w:r>
-            <w:proofErr w:type="spellEnd"/>
-            <w:r>
-              <w:rPr>
-                <w:rFonts w:ascii="Calibri" w:eastAsia="Times New Roman" w:hAnsi="Calibri" w:cs="Calibri"/>
-                <w:color w:val="000000"/>
-                <w:lang w:eastAsia="en-CA"/>
-              </w:rPr>
-              <w:t xml:space="preserve"> project.</w:t>
+            <w:r>
+              <w:rPr>
+                <w:rFonts w:ascii="Calibri" w:eastAsia="Times New Roman" w:hAnsi="Calibri" w:cs="Calibri"/>
+                <w:color w:val="000000"/>
+                <w:lang w:eastAsia="en-CA"/>
+              </w:rPr>
+              <w:t>CelsiusToFahrenheit class wasn’t found in CelsiusToFahrenheit project.</w:t>
             </w:r>
           </w:p>
         </w:tc>
@@ -966,25 +912,7 @@
                 <w:color w:val="000000"/>
                 <w:lang w:eastAsia="en-CA"/>
               </w:rPr>
-              <w:t>I corrected the misspelled “</w:t>
-            </w:r>
-            <w:proofErr w:type="spellStart"/>
-            <w:r>
-              <w:rPr>
-                <w:rFonts w:ascii="Calibri" w:eastAsia="Times New Roman" w:hAnsi="Calibri" w:cs="Calibri"/>
-                <w:color w:val="000000"/>
-                <w:lang w:eastAsia="en-CA"/>
-              </w:rPr>
-              <w:t>Stringp</w:t>
-            </w:r>
-            <w:proofErr w:type="spellEnd"/>
-            <w:r>
-              <w:rPr>
-                <w:rFonts w:ascii="Calibri" w:eastAsia="Times New Roman" w:hAnsi="Calibri" w:cs="Calibri"/>
-                <w:color w:val="000000"/>
-                <w:lang w:eastAsia="en-CA"/>
-              </w:rPr>
-              <w:t>[]” to “String[]”.</w:t>
+              <w:t>I corrected the misspelled “Stringp[]” to “String[]”.</w:t>
             </w:r>
           </w:p>
         </w:tc>
@@ -1054,25 +982,7 @@
                 <w:color w:val="000000"/>
                 <w:lang w:eastAsia="en-CA"/>
               </w:rPr>
-              <w:t xml:space="preserve">error: variable </w:t>
-            </w:r>
-            <w:proofErr w:type="spellStart"/>
-            <w:r>
-              <w:rPr>
-                <w:rFonts w:ascii="Calibri" w:eastAsia="Times New Roman" w:hAnsi="Calibri" w:cs="Calibri"/>
-                <w:color w:val="000000"/>
-                <w:lang w:eastAsia="en-CA"/>
-              </w:rPr>
-              <w:t>degC</w:t>
-            </w:r>
-            <w:proofErr w:type="spellEnd"/>
-            <w:r>
-              <w:rPr>
-                <w:rFonts w:ascii="Calibri" w:eastAsia="Times New Roman" w:hAnsi="Calibri" w:cs="Calibri"/>
-                <w:color w:val="000000"/>
-                <w:lang w:eastAsia="en-CA"/>
-              </w:rPr>
-              <w:t xml:space="preserve"> is already defined in method main(String[])</w:t>
+              <w:t>error: variable degC is already defined in method main(String[])</w:t>
             </w:r>
           </w:p>
           <w:p>
@@ -1091,61 +1001,7 @@
                 <w:color w:val="000000"/>
                 <w:lang w:eastAsia="en-CA"/>
               </w:rPr>
-              <w:t xml:space="preserve">        </w:t>
-            </w:r>
-            <w:proofErr w:type="spellStart"/>
-            <w:r>
-              <w:rPr>
-                <w:rFonts w:ascii="Calibri" w:eastAsia="Times New Roman" w:hAnsi="Calibri" w:cs="Calibri"/>
-                <w:color w:val="000000"/>
-                <w:lang w:eastAsia="en-CA"/>
-              </w:rPr>
-              <w:t>int</w:t>
-            </w:r>
-            <w:proofErr w:type="spellEnd"/>
-            <w:r>
-              <w:rPr>
-                <w:rFonts w:ascii="Calibri" w:eastAsia="Times New Roman" w:hAnsi="Calibri" w:cs="Calibri"/>
-                <w:color w:val="000000"/>
-                <w:lang w:eastAsia="en-CA"/>
-              </w:rPr>
-              <w:t xml:space="preserve"> </w:t>
-            </w:r>
-            <w:proofErr w:type="spellStart"/>
-            <w:r>
-              <w:rPr>
-                <w:rFonts w:ascii="Calibri" w:eastAsia="Times New Roman" w:hAnsi="Calibri" w:cs="Calibri"/>
-                <w:color w:val="000000"/>
-                <w:lang w:eastAsia="en-CA"/>
-              </w:rPr>
-              <w:t>degC</w:t>
-            </w:r>
-            <w:proofErr w:type="spellEnd"/>
-            <w:r>
-              <w:rPr>
-                <w:rFonts w:ascii="Calibri" w:eastAsia="Times New Roman" w:hAnsi="Calibri" w:cs="Calibri"/>
-                <w:color w:val="000000"/>
-                <w:lang w:eastAsia="en-CA"/>
-              </w:rPr>
-              <w:t xml:space="preserve"> = </w:t>
-            </w:r>
-            <w:proofErr w:type="spellStart"/>
-            <w:r>
-              <w:rPr>
-                <w:rFonts w:ascii="Calibri" w:eastAsia="Times New Roman" w:hAnsi="Calibri" w:cs="Calibri"/>
-                <w:color w:val="000000"/>
-                <w:lang w:eastAsia="en-CA"/>
-              </w:rPr>
-              <w:t>sc.nextInt</w:t>
-            </w:r>
-            <w:proofErr w:type="spellEnd"/>
-            <w:r>
-              <w:rPr>
-                <w:rFonts w:ascii="Calibri" w:eastAsia="Times New Roman" w:hAnsi="Calibri" w:cs="Calibri"/>
-                <w:color w:val="000000"/>
-                <w:lang w:eastAsia="en-CA"/>
-              </w:rPr>
-              <w:t>();</w:t>
+              <w:t xml:space="preserve">        int degC = sc.nextInt();</w:t>
             </w:r>
           </w:p>
         </w:tc>
@@ -1186,7 +1042,6 @@
               </w:rPr>
               <w:t>I accidently wrote "</w:t>
             </w:r>
-            <w:proofErr w:type="spellStart"/>
             <w:r>
               <w:rPr>
                 <w:rFonts w:ascii="Courier New" w:eastAsia="Times New Roman" w:hAnsi="Courier New" w:cs="Courier New"/>
@@ -1195,7 +1050,6 @@
               </w:rPr>
               <w:t>int</w:t>
             </w:r>
-            <w:proofErr w:type="spellEnd"/>
             <w:r>
               <w:rPr>
                 <w:rFonts w:ascii="Calibri" w:eastAsia="Times New Roman" w:hAnsi="Calibri" w:cs="Calibri"/>
@@ -1204,23 +1058,13 @@
               </w:rPr>
               <w:t xml:space="preserve">" again, in front of </w:t>
             </w:r>
-            <w:proofErr w:type="spellStart"/>
             <w:r>
               <w:rPr>
                 <w:rFonts w:ascii="Courier New" w:eastAsia="Times New Roman" w:hAnsi="Courier New" w:cs="Courier New"/>
                 <w:color w:val="000000"/>
                 <w:lang w:eastAsia="en-CA"/>
               </w:rPr>
-              <w:t>degC</w:t>
-            </w:r>
-            <w:proofErr w:type="spellEnd"/>
-            <w:r>
-              <w:rPr>
-                <w:rFonts w:ascii="Courier New" w:eastAsia="Times New Roman" w:hAnsi="Courier New" w:cs="Courier New"/>
-                <w:color w:val="000000"/>
-                <w:lang w:eastAsia="en-CA"/>
-              </w:rPr>
-              <w:t xml:space="preserve"> = </w:t>
+              <w:t xml:space="preserve">degC = </w:t>
             </w:r>
             <w:r>
               <w:rPr>
@@ -1261,23 +1105,13 @@
               </w:rPr>
               <w:t>I deleted "</w:t>
             </w:r>
-            <w:proofErr w:type="spellStart"/>
             <w:r>
               <w:rPr>
                 <w:rFonts w:ascii="Courier New" w:eastAsia="Times New Roman" w:hAnsi="Courier New" w:cs="Courier New"/>
                 <w:color w:val="000000"/>
                 <w:lang w:eastAsia="en-CA"/>
               </w:rPr>
-              <w:t>int</w:t>
-            </w:r>
-            <w:proofErr w:type="spellEnd"/>
-            <w:r>
-              <w:rPr>
-                <w:rFonts w:ascii="Courier New" w:eastAsia="Times New Roman" w:hAnsi="Courier New" w:cs="Courier New"/>
-                <w:color w:val="000000"/>
-                <w:lang w:eastAsia="en-CA"/>
-              </w:rPr>
-              <w:t xml:space="preserve"> </w:t>
+              <w:t xml:space="preserve">int </w:t>
             </w:r>
             <w:r>
               <w:rPr>
@@ -1355,18 +1189,8 @@
                 <w:color w:val="000000"/>
                 <w:lang w:eastAsia="en-CA"/>
               </w:rPr>
-              <w:t xml:space="preserve">Exception in thread "main" </w:t>
-            </w:r>
-            <w:proofErr w:type="spellStart"/>
-            <w:r>
-              <w:rPr>
-                <w:rFonts w:ascii="Calibri" w:eastAsia="Times New Roman" w:hAnsi="Calibri" w:cs="Calibri"/>
-                <w:color w:val="000000"/>
-                <w:lang w:eastAsia="en-CA"/>
-              </w:rPr>
-              <w:t>java.util.InputMismatchException</w:t>
-            </w:r>
-            <w:proofErr w:type="spellEnd"/>
+              <w:t>Exception in thread "main" java.util.InputMismatchException</w:t>
+            </w:r>
           </w:p>
         </w:tc>
         <w:tc>
@@ -1563,12 +1387,7 @@
         <w:t>4</w:t>
       </w:r>
       <w:r>
-        <w:t>. Sample Input and</w:t>
-      </w:r>
-      <w:bookmarkStart w:id="0" w:name="_GoBack"/>
-      <w:bookmarkEnd w:id="0"/>
-      <w:r>
-        <w:t xml:space="preserve"> Output</w:t>
+        <w:t>. Sample Input and Output</w:t>
       </w:r>
     </w:p>
     <w:p>
@@ -1650,13 +1469,8 @@
         <w:pStyle w:val="Code"/>
       </w:pPr>
       <w:r>
-        <w:t xml:space="preserve">Exception in thread "main" </w:t>
-      </w:r>
-      <w:proofErr w:type="spellStart"/>
-      <w:r>
-        <w:t>java.util.InputMismatchException</w:t>
-      </w:r>
-      <w:proofErr w:type="spellEnd"/>
+        <w:t>Exception in thread "main" java.util.InputMismatchException</w:t>
+      </w:r>
     </w:p>
     <w:p>
       <w:pPr>
@@ -1664,15 +1478,7 @@
       </w:pPr>
       <w:r>
         <w:tab/>
-        <w:t xml:space="preserve">at </w:t>
-      </w:r>
-      <w:proofErr w:type="spellStart"/>
-      <w:r>
-        <w:t>java.util.Scanner.throwFor</w:t>
-      </w:r>
-      <w:proofErr w:type="spellEnd"/>
-      <w:r>
-        <w:t>(Scanner.java:864)</w:t>
+        <w:t>at java.util.Scanner.throwFor(Scanner.java:864)</w:t>
       </w:r>
     </w:p>
     <w:p>
@@ -1681,15 +1487,7 @@
       </w:pPr>
       <w:r>
         <w:tab/>
-        <w:t xml:space="preserve">at </w:t>
-      </w:r>
-      <w:proofErr w:type="spellStart"/>
-      <w:r>
-        <w:t>java.util.Scanner.next</w:t>
-      </w:r>
-      <w:proofErr w:type="spellEnd"/>
-      <w:r>
-        <w:t>(Scanner.java:1485)</w:t>
+        <w:t>at java.util.Scanner.next(Scanner.java:1485)</w:t>
       </w:r>
     </w:p>
     <w:p>
@@ -1698,15 +1496,7 @@
       </w:pPr>
       <w:r>
         <w:tab/>
-        <w:t xml:space="preserve">at </w:t>
-      </w:r>
-      <w:proofErr w:type="spellStart"/>
-      <w:r>
-        <w:t>java.util.Scanner.nextInt</w:t>
-      </w:r>
-      <w:proofErr w:type="spellEnd"/>
-      <w:r>
-        <w:t>(Scanner.java:2117)</w:t>
+        <w:t>at java.util.Scanner.nextInt(Scanner.java:2117)</w:t>
       </w:r>
     </w:p>
     <w:p>
@@ -1715,15 +1505,7 @@
       </w:pPr>
       <w:r>
         <w:tab/>
-        <w:t xml:space="preserve">at </w:t>
-      </w:r>
-      <w:proofErr w:type="spellStart"/>
-      <w:r>
-        <w:t>java.util.Scanner.nextInt</w:t>
-      </w:r>
-      <w:proofErr w:type="spellEnd"/>
-      <w:r>
-        <w:t>(Scanner.java:2076)</w:t>
+        <w:t>at java.util.Scanner.nextInt(Scanner.java:2076)</w:t>
       </w:r>
     </w:p>
     <w:p>
@@ -1733,15 +1515,7 @@
       <w:r>
         <w:lastRenderedPageBreak/>
         <w:tab/>
-        <w:t xml:space="preserve">at </w:t>
-      </w:r>
-      <w:proofErr w:type="spellStart"/>
-      <w:r>
-        <w:t>CelsiusToFahrenheit.main</w:t>
-      </w:r>
-      <w:proofErr w:type="spellEnd"/>
-      <w:r>
-        <w:t>(CelsiusToFahrenheit.java:34)</w:t>
+        <w:t>at CelsiusToFahrenheit.main(CelsiusToFahrenheit.java:34)</w:t>
       </w:r>
     </w:p>
     <w:p>
@@ -2026,7 +1800,7 @@
         <w:sz w:val="16"/>
         <w:szCs w:val="20"/>
       </w:rPr>
-      <w:t>C:\Users\tyblu\Documents\repos\comp268-random\CelsiusToFahrenheit\COMP268_Assign0Q01_MyProgramProfile.docx</w:t>
+      <w:t>https://d.docs.live.net/147b99ab726c0213/Documents/school-2016-fall-Athabasca/COMP 268 2016-10-01/COMP268-assignment0/Assignment0/Q1/COMP268_Assign0Q01_MyProgramProfile.docx</w:t>
     </w:r>
     <w:r>
       <w:rPr>
@@ -2089,7 +1863,7 @@
         <w:sz w:val="16"/>
         <w:szCs w:val="20"/>
       </w:rPr>
-      <w:t>2017-04-18</w:t>
+      <w:t>2017-05-09</w:t>
     </w:r>
     <w:r>
       <w:rPr>
@@ -2341,6 +2115,7 @@
         <w:dataBinding w:prefixMappings="xmlns:ns0='http://purl.org/dc/elements/1.1/' xmlns:ns1='http://schemas.openxmlformats.org/package/2006/metadata/core-properties' " w:xpath="/ns1:coreProperties[1]/ns0:title[1]" w:storeItemID="{6C3C8BC8-F283-45AE-878A-BAB7291924A1}"/>
         <w:text/>
       </w:sdtPr>
+      <w:sdtEndPr/>
       <w:sdtContent>
         <w:r>
           <w:rPr>
@@ -2368,7 +2143,7 @@
           <w:docPart w:val="F80750E3F0DE48ED8B886D699B91AAEA"/>
         </w:placeholder>
         <w:dataBinding w:prefixMappings="xmlns:ns0='http://schemas.microsoft.com/office/2006/coverPageProps' " w:xpath="/ns0:CoverPageProperties[1]/ns0:PublishDate[1]" w:storeItemID="{55AF091B-3C7A-41E3-B477-F2FDAA23CFDA}"/>
-        <w:date w:fullDate="2017-04-18T00:00:00Z">
+        <w:date w:fullDate="2017-05-09T00:00:00Z">
           <w:dateFormat w:val="yyyy-MM-dd"/>
           <w:lid w:val="en-CA"/>
           <w:storeMappedDataAs w:val="dateTime"/>
@@ -2381,7 +2156,7 @@
           <w:rPr>
             <w:sz w:val="18"/>
           </w:rPr>
-          <w:t>2017-04-18</w:t>
+          <w:t>2017-05-09</w:t>
         </w:r>
       </w:sdtContent>
     </w:sdt>
@@ -2452,7 +2227,7 @@
         <w:noProof/>
         <w:sz w:val="18"/>
       </w:rPr>
-      <w:t>2</w:t>
+      <w:t>1</w:t>
     </w:r>
     <w:r>
       <w:rPr>
@@ -3372,6 +3147,37 @@
       <w:lang w:val="en-CA"/>
     </w:rPr>
   </w:style>
+  <w:style w:type="paragraph" w:styleId="BalloonText">
+    <w:name w:val="Balloon Text"/>
+    <w:basedOn w:val="Normal"/>
+    <w:link w:val="BalloonTextChar"/>
+    <w:uiPriority w:val="99"/>
+    <w:semiHidden/>
+    <w:unhideWhenUsed/>
+    <w:rsid w:val="00F36274"/>
+    <w:pPr>
+      <w:spacing w:after="0" w:line="240" w:lineRule="auto"/>
+    </w:pPr>
+    <w:rPr>
+      <w:rFonts w:ascii="Segoe UI" w:hAnsi="Segoe UI" w:cs="Segoe UI"/>
+      <w:sz w:val="18"/>
+      <w:szCs w:val="18"/>
+    </w:rPr>
+  </w:style>
+  <w:style w:type="character" w:customStyle="1" w:styleId="BalloonTextChar">
+    <w:name w:val="Balloon Text Char"/>
+    <w:basedOn w:val="DefaultParagraphFont"/>
+    <w:link w:val="BalloonText"/>
+    <w:uiPriority w:val="99"/>
+    <w:semiHidden/>
+    <w:rsid w:val="00F36274"/>
+    <w:rPr>
+      <w:rFonts w:ascii="Segoe UI" w:hAnsi="Segoe UI" w:cs="Segoe UI"/>
+      <w:sz w:val="18"/>
+      <w:szCs w:val="18"/>
+      <w:lang w:val="en-CA"/>
+    </w:rPr>
+  </w:style>
 </w:styles>
 </file>
 
@@ -3470,14 +3276,14 @@
     <w:charset w:val="00"/>
     <w:family w:val="swiss"/>
     <w:pitch w:val="variable"/>
-    <w:sig w:usb0="E0002AFF" w:usb1="4000ACFF" w:usb2="00000001" w:usb3="00000000" w:csb0="000001FF" w:csb1="00000000"/>
+    <w:sig w:usb0="E0002AFF" w:usb1="C000247B" w:usb2="00000009" w:usb3="00000000" w:csb0="000001FF" w:csb1="00000000"/>
   </w:font>
   <w:font w:name="Times New Roman">
     <w:panose1 w:val="02020603050405020304"/>
     <w:charset w:val="00"/>
     <w:family w:val="roman"/>
     <w:pitch w:val="variable"/>
-    <w:sig w:usb0="E0002AFF" w:usb1="C0007843" w:usb2="00000009" w:usb3="00000000" w:csb0="000001FF" w:csb1="00000000"/>
+    <w:sig w:usb0="E0002EFF" w:usb1="C000785B" w:usb2="00000009" w:usb3="00000000" w:csb0="000001FF" w:csb1="00000000"/>
   </w:font>
   <w:font w:name="Cambria">
     <w:panose1 w:val="02040503050406030204"/>
@@ -3493,12 +3299,19 @@
     <w:pitch w:val="fixed"/>
     <w:sig w:usb0="E0002EFF" w:usb1="C0007843" w:usb2="00000009" w:usb3="00000000" w:csb0="000001FF" w:csb1="00000000"/>
   </w:font>
+  <w:font w:name="Segoe UI">
+    <w:panose1 w:val="020B0502040204020203"/>
+    <w:charset w:val="00"/>
+    <w:family w:val="swiss"/>
+    <w:pitch w:val="variable"/>
+    <w:sig w:usb0="E4002EFF" w:usb1="C000E47F" w:usb2="00000009" w:usb3="00000000" w:csb0="000001FF" w:csb1="00000000"/>
+  </w:font>
   <w:font w:name="Calibri Light">
     <w:panose1 w:val="020F0302020204030204"/>
     <w:charset w:val="00"/>
     <w:family w:val="swiss"/>
     <w:pitch w:val="variable"/>
-    <w:sig w:usb0="A0002AEF" w:usb1="4000207B" w:usb2="00000000" w:usb3="00000000" w:csb0="000001FF" w:csb1="00000000"/>
+    <w:sig w:usb0="E0002AFF" w:usb1="C000247B" w:usb2="00000009" w:usb3="00000000" w:csb0="000001FF" w:csb1="00000000"/>
   </w:font>
 </w:fonts>
 </file>
@@ -3520,6 +3333,7 @@
     <w:rsidRoot w:val="0085273B"/>
     <w:rsid w:val="000C6420"/>
     <w:rsid w:val="00197AC0"/>
+    <w:rsid w:val="001B701E"/>
     <w:rsid w:val="0059184E"/>
     <w:rsid w:val="0062529B"/>
     <w:rsid w:val="006764BA"/>
@@ -4301,7 +4115,7 @@
 
 <file path=customXml/item1.xml><?xml version="1.0" encoding="utf-8"?>
 <CoverPageProperties xmlns="http://schemas.microsoft.com/office/2006/coverPageProps">
-  <PublishDate>2017-04-18T00:00:00</PublishDate>
+  <PublishDate>2017-05-09T00:00:00</PublishDate>
   <Abstract/>
   <CompanyAddress/>
   <CompanyPhone/>
@@ -4359,7 +4173,7 @@
 </file>
 
 <file path=customXml/itemProps2.xml><?xml version="1.0" encoding="utf-8"?>
-<ds:datastoreItem xmlns:ds="http://schemas.openxmlformats.org/officeDocument/2006/customXml" ds:itemID="{1773C654-CF4F-4028-934C-B28F52CF3F71}">
+<ds:datastoreItem xmlns:ds="http://schemas.openxmlformats.org/officeDocument/2006/customXml" ds:itemID="{509DAAA0-0F0C-43FF-9683-9339D3E0C7C7}">
   <ds:schemaRefs>
     <ds:schemaRef ds:uri="http://schemas.openxmlformats.org/officeDocument/2006/bibliography"/>
   </ds:schemaRefs>

</xml_diff>